<commit_message>
gracias a mis estudiantes por sus ideas y participación. Crearon un cuaderno en word de manera colaborativa y espontánea
</commit_message>
<xml_diff>
--- a/1_programa_calculo_diferencial_ingenieria_agropecuaria.docx
+++ b/1_programa_calculo_diferencial_ingenieria_agropecuaria.docx
@@ -6,7 +6,6 @@
       <w:pPr>
         <w:pStyle w:val="Normal"/>
         <w:widowControl w:val="false"/>
-        <w:pBdr/>
         <w:spacing w:lineRule="auto" w:line="276"/>
         <w:rPr>
           <w:color w:val="000000"/>
@@ -164,7 +163,6 @@
             <w:pPr>
               <w:pStyle w:val="Normal"/>
               <w:widowControl w:val="false"/>
-              <w:pBdr/>
               <w:spacing w:lineRule="auto" w:line="276"/>
               <w:rPr>
                 <w:b/>
@@ -264,8 +262,8 @@
       </w:tblPr>
       <w:tblGrid>
         <w:gridCol w:w="1422"/>
-        <w:gridCol w:w="142"/>
-        <w:gridCol w:w="992"/>
+        <w:gridCol w:w="141"/>
+        <w:gridCol w:w="993"/>
         <w:gridCol w:w="2411"/>
         <w:gridCol w:w="282"/>
         <w:gridCol w:w="113"/>
@@ -274,8 +272,8 @@
         <w:gridCol w:w="1133"/>
         <w:gridCol w:w="567"/>
         <w:gridCol w:w="823"/>
-        <w:gridCol w:w="737"/>
-        <w:gridCol w:w="1417"/>
+        <w:gridCol w:w="738"/>
+        <w:gridCol w:w="1416"/>
       </w:tblGrid>
       <w:tr>
         <w:trPr>
@@ -302,7 +300,6 @@
                 <w:ilvl w:val="0"/>
                 <w:numId w:val="1"/>
               </w:numPr>
-              <w:pBdr/>
               <w:rPr>
                 <w:b/>
                 <w:color w:val="000000"/>
@@ -507,31 +504,7 @@
               <w:rPr>
                 <w:color w:val="808080"/>
               </w:rPr>
-              <w:t>2023-</w:t>
-            </w:r>
-            <w:r>
-              <w:rPr>
-                <w:color w:val="808080"/>
-              </w:rPr>
-              <w:t>II</w:t>
-            </w:r>
-            <w:r>
-              <w:rPr>
-                <w:color w:val="808080"/>
-              </w:rPr>
-              <w:t xml:space="preserve"> / 202</w:t>
-            </w:r>
-            <w:r>
-              <w:rPr>
-                <w:color w:val="808080"/>
-              </w:rPr>
-              <w:t>4</w:t>
-            </w:r>
-            <w:r>
-              <w:rPr>
-                <w:color w:val="808080"/>
-              </w:rPr>
-              <w:t>-I</w:t>
+              <w:t>2023-II / 2024-I</w:t>
             </w:r>
           </w:p>
         </w:tc>
@@ -774,7 +747,7 @@
         </w:trPr>
         <w:tc>
           <w:tcPr>
-            <w:tcW w:w="1564" w:type="dxa"/>
+            <w:tcW w:w="1563" w:type="dxa"/>
             <w:gridSpan w:val="2"/>
             <w:tcBorders>
               <w:top w:val="single" w:sz="4" w:space="0" w:color="7F7F7F"/>
@@ -806,7 +779,7 @@
         </w:tc>
         <w:tc>
           <w:tcPr>
-            <w:tcW w:w="3685" w:type="dxa"/>
+            <w:tcW w:w="3686" w:type="dxa"/>
             <w:gridSpan w:val="3"/>
             <w:tcBorders>
               <w:top w:val="single" w:sz="4" w:space="0" w:color="7F7F7F"/>
@@ -865,7 +838,7 @@
             </w:r>
             <w:r>
               <w:rPr>
-                <w:rStyle w:val="Ancladenotaalpie"/>
+                <w:rStyle w:val="FootnoteReference"/>
                 <w:b/>
                 <w:sz w:val="22"/>
                 <w:szCs w:val="22"/>
@@ -974,22 +947,7 @@
                     <w:sz w:val="22"/>
                     <w:szCs w:val="22"/>
                   </w:rPr>
-                  <w:t>☐</w:t>
-                </w:r>
-                <w:r>
-                  <w:rPr>
-                    <w:rFonts w:eastAsia="Arial Unicode MS" w:cs="Arial Unicode MS" w:ascii="Arial Unicode MS" w:hAnsi="Arial Unicode MS"/>
-                    <w:sz w:val="22"/>
-                    <w:szCs w:val="22"/>
-                  </w:rPr>
-                  <w:t>x</w:t>
-                </w:r>
-                <w:r>
-                  <w:rPr>
-                    <w:rFonts w:eastAsia="Arial Unicode MS" w:cs="Arial Unicode MS" w:ascii="Arial Unicode MS" w:hAnsi="Arial Unicode MS"/>
-                    <w:sz w:val="22"/>
-                    <w:szCs w:val="22"/>
-                  </w:rPr>
+                  <w:t>☐x</w:t>
                 </w:r>
               </w:sdtContent>
             </w:sdt>
@@ -1041,14 +999,7 @@
                 <w:sz w:val="22"/>
                 <w:szCs w:val="22"/>
               </w:rPr>
-              <w:t>x</w:t>
-            </w:r>
-            <w:r>
-              <w:rPr>
-                <w:sz w:val="22"/>
-                <w:szCs w:val="22"/>
-              </w:rPr>
-              <w:t xml:space="preserve">          Clasificable </w:t>
+              <w:t xml:space="preserve">x          Clasificable </w:t>
             </w:r>
             <w:sdt>
               <w:sdtPr>
@@ -1150,9 +1101,12 @@
             </w:r>
             <w:r>
               <w:rPr>
-                <w:color w:val="808080"/>
-              </w:rPr>
-              <w:t>Elija un elemento.</w:t>
+                <w:b/>
+                <w:color w:val="808080"/>
+                <w:sz w:val="22"/>
+                <w:szCs w:val="22"/>
+              </w:rPr>
+              <w:t>Presencial</w:t>
             </w:r>
           </w:p>
         </w:tc>
@@ -1212,12 +1166,12 @@
               <w:rPr/>
             </w:pPr>
             <w:r>
-              <w:rPr>
-                <w:color w:val="808080"/>
-                <w:sz w:val="22"/>
-                <w:szCs w:val="22"/>
-              </w:rPr>
-              <w:t>Pre-requisitos con nombre y código MARES.</w:t>
+              <w:rPr/>
+              <w:t>Á</w:t>
+            </w:r>
+            <w:r>
+              <w:rPr/>
+              <w:t>lgebra y trigonometría</w:t>
             </w:r>
           </w:p>
         </w:tc>
@@ -1282,7 +1236,7 @@
                 <w:sz w:val="22"/>
                 <w:szCs w:val="22"/>
               </w:rPr>
-              <w:t>Co-requisitos con nombre y código MARES.</w:t>
+              <w:t>Física, Geometría vectorial</w:t>
             </w:r>
           </w:p>
         </w:tc>
@@ -1360,7 +1314,7 @@
         </w:tc>
         <w:tc>
           <w:tcPr>
-            <w:tcW w:w="3592" w:type="dxa"/>
+            <w:tcW w:w="3593" w:type="dxa"/>
             <w:gridSpan w:val="5"/>
             <w:tcBorders>
               <w:top w:val="single" w:sz="4" w:space="0" w:color="7F7F7F"/>
@@ -1392,7 +1346,7 @@
         </w:tc>
         <w:tc>
           <w:tcPr>
-            <w:tcW w:w="1417" w:type="dxa"/>
+            <w:tcW w:w="1416" w:type="dxa"/>
             <w:tcBorders>
               <w:top w:val="single" w:sz="4" w:space="0" w:color="7F7F7F"/>
               <w:bottom w:val="single" w:sz="4" w:space="0" w:color="7F7F7F"/>
@@ -1489,7 +1443,7 @@
             <w:pPr>
               <w:pStyle w:val="Normal"/>
               <w:widowControl w:val="false"/>
-              <w:ind w:left="-108" w:hanging="0"/>
+              <w:ind w:hanging="0" w:left="-108"/>
               <w:rPr>
                 <w:sz w:val="22"/>
                 <w:szCs w:val="22"/>
@@ -1645,7 +1599,6 @@
                 <w:ilvl w:val="0"/>
                 <w:numId w:val="1"/>
               </w:numPr>
-              <w:pBdr/>
               <w:rPr>
                 <w:b/>
                 <w:color w:val="000000"/>
@@ -1737,7 +1690,11 @@
               </w:rPr>
             </w:pPr>
             <w:r>
-              <w:rPr/>
+              <w:rPr>
+                <w:color w:val="808080"/>
+                <w:sz w:val="22"/>
+                <w:szCs w:val="22"/>
+              </w:rPr>
             </w:r>
           </w:p>
           <w:p>
@@ -1766,7 +1723,11 @@
               </w:rPr>
             </w:pPr>
             <w:r>
-              <w:rPr/>
+              <w:rPr>
+                <w:color w:val="808080"/>
+                <w:sz w:val="22"/>
+                <w:szCs w:val="22"/>
+              </w:rPr>
             </w:r>
           </w:p>
           <w:p>
@@ -1795,7 +1756,11 @@
               </w:rPr>
             </w:pPr>
             <w:r>
-              <w:rPr/>
+              <w:rPr>
+                <w:color w:val="808080"/>
+                <w:sz w:val="22"/>
+                <w:szCs w:val="22"/>
+              </w:rPr>
             </w:r>
           </w:p>
           <w:p>
@@ -1824,7 +1789,11 @@
               </w:rPr>
             </w:pPr>
             <w:r>
-              <w:rPr/>
+              <w:rPr>
+                <w:color w:val="808080"/>
+                <w:sz w:val="22"/>
+                <w:szCs w:val="22"/>
+              </w:rPr>
             </w:r>
           </w:p>
           <w:p>
@@ -1853,7 +1822,11 @@
               </w:rPr>
             </w:pPr>
             <w:r>
-              <w:rPr/>
+              <w:rPr>
+                <w:color w:val="808080"/>
+                <w:sz w:val="22"/>
+                <w:szCs w:val="22"/>
+              </w:rPr>
             </w:r>
           </w:p>
           <w:p>
@@ -1882,7 +1855,11 @@
               </w:rPr>
             </w:pPr>
             <w:r>
-              <w:rPr/>
+              <w:rPr>
+                <w:color w:val="808080"/>
+                <w:sz w:val="22"/>
+                <w:szCs w:val="22"/>
+              </w:rPr>
             </w:r>
           </w:p>
           <w:p>
@@ -1911,7 +1888,11 @@
               </w:rPr>
             </w:pPr>
             <w:r>
-              <w:rPr/>
+              <w:rPr>
+                <w:color w:val="808080"/>
+                <w:sz w:val="22"/>
+                <w:szCs w:val="22"/>
+              </w:rPr>
             </w:r>
           </w:p>
           <w:p>
@@ -1940,7 +1921,11 @@
               </w:rPr>
             </w:pPr>
             <w:r>
-              <w:rPr/>
+              <w:rPr>
+                <w:color w:val="808080"/>
+                <w:sz w:val="22"/>
+                <w:szCs w:val="22"/>
+              </w:rPr>
             </w:r>
           </w:p>
         </w:tc>
@@ -2009,7 +1994,11 @@
               </w:rPr>
             </w:pPr>
             <w:r>
-              <w:rPr/>
+              <w:rPr>
+                <w:color w:val="808080"/>
+                <w:sz w:val="22"/>
+                <w:szCs w:val="22"/>
+              </w:rPr>
             </w:r>
           </w:p>
           <w:p>
@@ -2042,7 +2031,11 @@
               </w:rPr>
             </w:pPr>
             <w:r>
-              <w:rPr/>
+              <w:rPr>
+                <w:color w:val="808080"/>
+                <w:sz w:val="22"/>
+                <w:szCs w:val="22"/>
+              </w:rPr>
             </w:r>
           </w:p>
           <w:p>
@@ -2075,7 +2068,11 @@
               </w:rPr>
             </w:pPr>
             <w:r>
-              <w:rPr/>
+              <w:rPr>
+                <w:color w:val="808080"/>
+                <w:sz w:val="22"/>
+                <w:szCs w:val="22"/>
+              </w:rPr>
             </w:r>
           </w:p>
           <w:p>
@@ -2108,7 +2105,11 @@
               </w:rPr>
             </w:pPr>
             <w:r>
-              <w:rPr/>
+              <w:rPr>
+                <w:color w:val="808080"/>
+                <w:sz w:val="22"/>
+                <w:szCs w:val="22"/>
+              </w:rPr>
             </w:r>
           </w:p>
           <w:p>
@@ -2141,7 +2142,11 @@
               </w:rPr>
             </w:pPr>
             <w:r>
-              <w:rPr/>
+              <w:rPr>
+                <w:color w:val="808080"/>
+                <w:sz w:val="22"/>
+                <w:szCs w:val="22"/>
+              </w:rPr>
             </w:r>
           </w:p>
           <w:p>
@@ -2174,7 +2179,11 @@
               </w:rPr>
             </w:pPr>
             <w:r>
-              <w:rPr/>
+              <w:rPr>
+                <w:color w:val="808080"/>
+                <w:sz w:val="22"/>
+                <w:szCs w:val="22"/>
+              </w:rPr>
             </w:r>
           </w:p>
           <w:p>
@@ -2289,7 +2298,11 @@
               </w:rPr>
             </w:pPr>
             <w:r>
-              <w:rPr/>
+              <w:rPr>
+                <w:color w:val="808080"/>
+                <w:sz w:val="22"/>
+                <w:szCs w:val="22"/>
+              </w:rPr>
             </w:r>
           </w:p>
           <w:p>
@@ -2910,7 +2923,7 @@
             <w:pPr>
               <w:pStyle w:val="Normal"/>
               <w:widowControl w:val="false"/>
-              <w:ind w:left="720" w:hanging="0"/>
+              <w:ind w:hanging="0" w:left="720"/>
               <w:rPr/>
             </w:pPr>
             <w:r>
@@ -2940,7 +2953,7 @@
             <w:pPr>
               <w:pStyle w:val="Normal"/>
               <w:widowControl w:val="false"/>
-              <w:ind w:left="720" w:hanging="0"/>
+              <w:ind w:hanging="0" w:left="720"/>
               <w:rPr>
                 <w:rStyle w:val="Markedcontent"/>
                 <w:rFonts w:ascii="Arial" w:hAnsi="Arial" w:cs="Arial"/>
@@ -3644,7 +3657,10 @@
               </w:rPr>
             </w:pPr>
             <w:r>
-              <w:rPr/>
+              <w:rPr>
+                <w:sz w:val="22"/>
+                <w:szCs w:val="22"/>
+              </w:rPr>
             </w:r>
           </w:p>
           <w:p>
@@ -3759,7 +3775,6 @@
                 <w:ilvl w:val="0"/>
                 <w:numId w:val="2"/>
               </w:numPr>
-              <w:pBdr/>
               <w:rPr>
                 <w:b/>
                 <w:color w:val="000000"/>
@@ -3821,7 +3836,11 @@
               </w:rPr>
             </w:pPr>
             <w:r>
-              <w:rPr/>
+              <w:rPr>
+                <w:color w:val="808080"/>
+                <w:sz w:val="22"/>
+                <w:szCs w:val="22"/>
+              </w:rPr>
             </w:r>
           </w:p>
           <w:p>
@@ -3852,7 +3871,11 @@
               </w:rPr>
             </w:pPr>
             <w:r>
-              <w:rPr/>
+              <w:rPr>
+                <w:color w:val="808080"/>
+                <w:sz w:val="22"/>
+                <w:szCs w:val="22"/>
+              </w:rPr>
             </w:r>
           </w:p>
           <w:p>
@@ -3883,7 +3906,11 @@
               </w:rPr>
             </w:pPr>
             <w:r>
-              <w:rPr/>
+              <w:rPr>
+                <w:color w:val="808080"/>
+                <w:sz w:val="22"/>
+                <w:szCs w:val="22"/>
+              </w:rPr>
             </w:r>
           </w:p>
           <w:p>
@@ -3914,7 +3941,11 @@
               </w:rPr>
             </w:pPr>
             <w:r>
-              <w:rPr/>
+              <w:rPr>
+                <w:color w:val="808080"/>
+                <w:sz w:val="22"/>
+                <w:szCs w:val="22"/>
+              </w:rPr>
             </w:r>
           </w:p>
           <w:p>
@@ -3945,7 +3976,11 @@
               </w:rPr>
             </w:pPr>
             <w:r>
-              <w:rPr/>
+              <w:rPr>
+                <w:color w:val="808080"/>
+                <w:sz w:val="22"/>
+                <w:szCs w:val="22"/>
+              </w:rPr>
             </w:r>
           </w:p>
           <w:p>
@@ -3976,7 +4011,11 @@
               </w:rPr>
             </w:pPr>
             <w:r>
-              <w:rPr/>
+              <w:rPr>
+                <w:color w:val="808080"/>
+                <w:sz w:val="22"/>
+                <w:szCs w:val="22"/>
+              </w:rPr>
             </w:r>
           </w:p>
           <w:p>
@@ -4007,7 +4046,11 @@
               </w:rPr>
             </w:pPr>
             <w:r>
-              <w:rPr/>
+              <w:rPr>
+                <w:color w:val="808080"/>
+                <w:sz w:val="22"/>
+                <w:szCs w:val="22"/>
+              </w:rPr>
             </w:r>
           </w:p>
           <w:p>
@@ -4038,7 +4081,11 @@
               </w:rPr>
             </w:pPr>
             <w:r>
-              <w:rPr/>
+              <w:rPr>
+                <w:color w:val="808080"/>
+                <w:sz w:val="22"/>
+                <w:szCs w:val="22"/>
+              </w:rPr>
             </w:r>
           </w:p>
           <w:p>
@@ -4069,7 +4116,11 @@
               </w:rPr>
             </w:pPr>
             <w:r>
-              <w:rPr/>
+              <w:rPr>
+                <w:color w:val="808080"/>
+                <w:sz w:val="22"/>
+                <w:szCs w:val="22"/>
+              </w:rPr>
             </w:r>
           </w:p>
           <w:p>
@@ -4100,7 +4151,11 @@
               </w:rPr>
             </w:pPr>
             <w:r>
-              <w:rPr/>
+              <w:rPr>
+                <w:color w:val="808080"/>
+                <w:sz w:val="22"/>
+                <w:szCs w:val="22"/>
+              </w:rPr>
             </w:r>
           </w:p>
           <w:p>
@@ -4131,7 +4186,11 @@
               </w:rPr>
             </w:pPr>
             <w:r>
-              <w:rPr/>
+              <w:rPr>
+                <w:color w:val="808080"/>
+                <w:sz w:val="22"/>
+                <w:szCs w:val="22"/>
+              </w:rPr>
             </w:r>
           </w:p>
           <w:p>
@@ -4162,7 +4221,11 @@
               </w:rPr>
             </w:pPr>
             <w:r>
-              <w:rPr/>
+              <w:rPr>
+                <w:color w:val="808080"/>
+                <w:sz w:val="22"/>
+                <w:szCs w:val="22"/>
+              </w:rPr>
             </w:r>
           </w:p>
           <w:p>
@@ -4193,7 +4256,11 @@
               </w:rPr>
             </w:pPr>
             <w:r>
-              <w:rPr/>
+              <w:rPr>
+                <w:color w:val="808080"/>
+                <w:sz w:val="22"/>
+                <w:szCs w:val="22"/>
+              </w:rPr>
             </w:r>
           </w:p>
         </w:tc>
@@ -4228,9 +4295,9 @@
         <w:tblLook w:val="0600" w:noHBand="1" w:noVBand="1" w:firstColumn="0" w:lastRow="0" w:lastColumn="0" w:firstRow="0"/>
       </w:tblPr>
       <w:tblGrid>
-        <w:gridCol w:w="6100"/>
+        <w:gridCol w:w="6099"/>
         <w:gridCol w:w="1417"/>
-        <w:gridCol w:w="2978"/>
+        <w:gridCol w:w="2979"/>
       </w:tblGrid>
       <w:tr>
         <w:trPr>
@@ -4257,7 +4324,6 @@
                 <w:ilvl w:val="0"/>
                 <w:numId w:val="2"/>
               </w:numPr>
-              <w:pBdr/>
               <w:rPr>
                 <w:b/>
                 <w:color w:val="000000"/>
@@ -4320,7 +4386,11 @@
               </w:rPr>
             </w:pPr>
             <w:r>
-              <w:rPr/>
+              <w:rPr>
+                <w:color w:val="808080"/>
+                <w:sz w:val="22"/>
+                <w:szCs w:val="22"/>
+              </w:rPr>
             </w:r>
           </w:p>
           <w:p>
@@ -4351,7 +4421,11 @@
               </w:rPr>
             </w:pPr>
             <w:r>
-              <w:rPr/>
+              <w:rPr>
+                <w:color w:val="808080"/>
+                <w:sz w:val="22"/>
+                <w:szCs w:val="22"/>
+              </w:rPr>
             </w:r>
           </w:p>
           <w:p>
@@ -4382,7 +4456,11 @@
               </w:rPr>
             </w:pPr>
             <w:r>
-              <w:rPr/>
+              <w:rPr>
+                <w:color w:val="808080"/>
+                <w:sz w:val="22"/>
+                <w:szCs w:val="22"/>
+              </w:rPr>
             </w:r>
           </w:p>
           <w:p>
@@ -4413,7 +4491,11 @@
               </w:rPr>
             </w:pPr>
             <w:r>
-              <w:rPr/>
+              <w:rPr>
+                <w:color w:val="808080"/>
+                <w:sz w:val="22"/>
+                <w:szCs w:val="22"/>
+              </w:rPr>
             </w:r>
           </w:p>
           <w:p>
@@ -4444,7 +4526,11 @@
               </w:rPr>
             </w:pPr>
             <w:r>
-              <w:rPr/>
+              <w:rPr>
+                <w:color w:val="808080"/>
+                <w:sz w:val="22"/>
+                <w:szCs w:val="22"/>
+              </w:rPr>
             </w:r>
           </w:p>
           <w:p>
@@ -4475,7 +4561,11 @@
               </w:rPr>
             </w:pPr>
             <w:r>
-              <w:rPr/>
+              <w:rPr>
+                <w:color w:val="808080"/>
+                <w:sz w:val="22"/>
+                <w:szCs w:val="22"/>
+              </w:rPr>
             </w:r>
           </w:p>
           <w:p>
@@ -4506,7 +4596,11 @@
               </w:rPr>
             </w:pPr>
             <w:r>
-              <w:rPr/>
+              <w:rPr>
+                <w:color w:val="808080"/>
+                <w:sz w:val="22"/>
+                <w:szCs w:val="22"/>
+              </w:rPr>
             </w:r>
           </w:p>
           <w:p>
@@ -4537,7 +4631,11 @@
               </w:rPr>
             </w:pPr>
             <w:r>
-              <w:rPr/>
+              <w:rPr>
+                <w:color w:val="808080"/>
+                <w:sz w:val="22"/>
+                <w:szCs w:val="22"/>
+              </w:rPr>
             </w:r>
           </w:p>
           <w:p>
@@ -4616,7 +4714,11 @@
               </w:rPr>
             </w:pPr>
             <w:r>
-              <w:rPr/>
+              <w:rPr>
+                <w:color w:val="808080"/>
+                <w:sz w:val="22"/>
+                <w:szCs w:val="22"/>
+              </w:rPr>
             </w:r>
           </w:p>
           <w:p>
@@ -4695,7 +4797,11 @@
               </w:rPr>
             </w:pPr>
             <w:r>
-              <w:rPr/>
+              <w:rPr>
+                <w:color w:val="808080"/>
+                <w:sz w:val="22"/>
+                <w:szCs w:val="22"/>
+              </w:rPr>
             </w:r>
           </w:p>
           <w:p>
@@ -4750,7 +4856,11 @@
               </w:rPr>
             </w:pPr>
             <w:r>
-              <w:rPr/>
+              <w:rPr>
+                <w:color w:val="808080"/>
+                <w:sz w:val="22"/>
+                <w:szCs w:val="22"/>
+              </w:rPr>
             </w:r>
           </w:p>
           <w:p>
@@ -4805,7 +4915,11 @@
               </w:rPr>
             </w:pPr>
             <w:r>
-              <w:rPr/>
+              <w:rPr>
+                <w:color w:val="808080"/>
+                <w:sz w:val="22"/>
+                <w:szCs w:val="22"/>
+              </w:rPr>
             </w:r>
           </w:p>
           <w:p>
@@ -4860,7 +4974,11 @@
               </w:rPr>
             </w:pPr>
             <w:r>
-              <w:rPr/>
+              <w:rPr>
+                <w:color w:val="808080"/>
+                <w:sz w:val="22"/>
+                <w:szCs w:val="22"/>
+              </w:rPr>
             </w:r>
           </w:p>
           <w:p>
@@ -4915,7 +5033,11 @@
               </w:rPr>
             </w:pPr>
             <w:r>
-              <w:rPr/>
+              <w:rPr>
+                <w:color w:val="808080"/>
+                <w:sz w:val="22"/>
+                <w:szCs w:val="22"/>
+              </w:rPr>
             </w:r>
           </w:p>
           <w:p>
@@ -4942,7 +5064,7 @@
         </w:trPr>
         <w:tc>
           <w:tcPr>
-            <w:tcW w:w="6100" w:type="dxa"/>
+            <w:tcW w:w="6099" w:type="dxa"/>
             <w:tcBorders>
               <w:top w:val="single" w:sz="4" w:space="0" w:color="7F7F7F"/>
               <w:left w:val="single" w:sz="4" w:space="0" w:color="7F7F7F"/>
@@ -5008,7 +5130,7 @@
         </w:tc>
         <w:tc>
           <w:tcPr>
-            <w:tcW w:w="2978" w:type="dxa"/>
+            <w:tcW w:w="2979" w:type="dxa"/>
             <w:tcBorders>
               <w:top w:val="single" w:sz="4" w:space="0" w:color="7F7F7F"/>
               <w:left w:val="single" w:sz="4" w:space="0" w:color="7F7F7F"/>
@@ -5046,7 +5168,7 @@
         </w:trPr>
         <w:tc>
           <w:tcPr>
-            <w:tcW w:w="6100" w:type="dxa"/>
+            <w:tcW w:w="6099" w:type="dxa"/>
             <w:tcBorders>
               <w:top w:val="single" w:sz="4" w:space="0" w:color="7F7F7F"/>
               <w:left w:val="single" w:sz="4" w:space="0" w:color="7F7F7F"/>
@@ -5099,7 +5221,7 @@
         </w:tc>
         <w:tc>
           <w:tcPr>
-            <w:tcW w:w="2978" w:type="dxa"/>
+            <w:tcW w:w="2979" w:type="dxa"/>
             <w:tcBorders>
               <w:top w:val="single" w:sz="4" w:space="0" w:color="7F7F7F"/>
               <w:left w:val="single" w:sz="4" w:space="0" w:color="7F7F7F"/>
@@ -5136,7 +5258,7 @@
         </w:trPr>
         <w:tc>
           <w:tcPr>
-            <w:tcW w:w="6100" w:type="dxa"/>
+            <w:tcW w:w="6099" w:type="dxa"/>
             <w:tcBorders>
               <w:top w:val="single" w:sz="4" w:space="0" w:color="7F7F7F"/>
               <w:left w:val="single" w:sz="4" w:space="0" w:color="7F7F7F"/>
@@ -5189,7 +5311,7 @@
         </w:tc>
         <w:tc>
           <w:tcPr>
-            <w:tcW w:w="2978" w:type="dxa"/>
+            <w:tcW w:w="2979" w:type="dxa"/>
             <w:tcBorders>
               <w:top w:val="single" w:sz="4" w:space="0" w:color="7F7F7F"/>
               <w:left w:val="single" w:sz="4" w:space="0" w:color="7F7F7F"/>
@@ -5226,7 +5348,7 @@
         </w:trPr>
         <w:tc>
           <w:tcPr>
-            <w:tcW w:w="6100" w:type="dxa"/>
+            <w:tcW w:w="6099" w:type="dxa"/>
             <w:tcBorders>
               <w:top w:val="single" w:sz="4" w:space="0" w:color="7F7F7F"/>
               <w:left w:val="single" w:sz="4" w:space="0" w:color="7F7F7F"/>
@@ -5279,7 +5401,7 @@
         </w:tc>
         <w:tc>
           <w:tcPr>
-            <w:tcW w:w="2978" w:type="dxa"/>
+            <w:tcW w:w="2979" w:type="dxa"/>
             <w:tcBorders>
               <w:top w:val="single" w:sz="4" w:space="0" w:color="7F7F7F"/>
               <w:left w:val="single" w:sz="4" w:space="0" w:color="7F7F7F"/>
@@ -5316,7 +5438,7 @@
         </w:trPr>
         <w:tc>
           <w:tcPr>
-            <w:tcW w:w="6100" w:type="dxa"/>
+            <w:tcW w:w="6099" w:type="dxa"/>
             <w:tcBorders>
               <w:top w:val="single" w:sz="4" w:space="0" w:color="7F7F7F"/>
               <w:left w:val="single" w:sz="4" w:space="0" w:color="7F7F7F"/>
@@ -5369,7 +5491,7 @@
         </w:tc>
         <w:tc>
           <w:tcPr>
-            <w:tcW w:w="2978" w:type="dxa"/>
+            <w:tcW w:w="2979" w:type="dxa"/>
             <w:tcBorders>
               <w:top w:val="single" w:sz="4" w:space="0" w:color="7F7F7F"/>
               <w:left w:val="single" w:sz="4" w:space="0" w:color="7F7F7F"/>
@@ -5406,7 +5528,7 @@
         </w:trPr>
         <w:tc>
           <w:tcPr>
-            <w:tcW w:w="6100" w:type="dxa"/>
+            <w:tcW w:w="6099" w:type="dxa"/>
             <w:tcBorders>
               <w:left w:val="single" w:sz="4" w:space="0" w:color="7F7F7F"/>
               <w:bottom w:val="single" w:sz="4" w:space="0" w:color="7F7F7F"/>
@@ -5453,7 +5575,7 @@
         </w:tc>
         <w:tc>
           <w:tcPr>
-            <w:tcW w:w="2978" w:type="dxa"/>
+            <w:tcW w:w="2979" w:type="dxa"/>
             <w:tcBorders>
               <w:left w:val="single" w:sz="4" w:space="0" w:color="7F7F7F"/>
               <w:bottom w:val="single" w:sz="4" w:space="0" w:color="7F7F7F"/>
@@ -5488,7 +5610,7 @@
         </w:trPr>
         <w:tc>
           <w:tcPr>
-            <w:tcW w:w="6100" w:type="dxa"/>
+            <w:tcW w:w="6099" w:type="dxa"/>
             <w:tcBorders>
               <w:left w:val="single" w:sz="4" w:space="0" w:color="7F7F7F"/>
               <w:bottom w:val="single" w:sz="4" w:space="0" w:color="7F7F7F"/>
@@ -5535,7 +5657,7 @@
         </w:tc>
         <w:tc>
           <w:tcPr>
-            <w:tcW w:w="2978" w:type="dxa"/>
+            <w:tcW w:w="2979" w:type="dxa"/>
             <w:tcBorders>
               <w:left w:val="single" w:sz="4" w:space="0" w:color="7F7F7F"/>
               <w:bottom w:val="single" w:sz="4" w:space="0" w:color="7F7F7F"/>
@@ -5569,7 +5691,7 @@
         </w:trPr>
         <w:tc>
           <w:tcPr>
-            <w:tcW w:w="6100" w:type="dxa"/>
+            <w:tcW w:w="6099" w:type="dxa"/>
             <w:tcBorders>
               <w:left w:val="single" w:sz="4" w:space="0" w:color="7F7F7F"/>
               <w:bottom w:val="single" w:sz="4" w:space="0" w:color="7F7F7F"/>
@@ -5616,7 +5738,7 @@
         </w:tc>
         <w:tc>
           <w:tcPr>
-            <w:tcW w:w="2978" w:type="dxa"/>
+            <w:tcW w:w="2979" w:type="dxa"/>
             <w:tcBorders>
               <w:left w:val="single" w:sz="4" w:space="0" w:color="7F7F7F"/>
               <w:bottom w:val="single" w:sz="4" w:space="0" w:color="7F7F7F"/>
@@ -5650,7 +5772,7 @@
         </w:trPr>
         <w:tc>
           <w:tcPr>
-            <w:tcW w:w="6100" w:type="dxa"/>
+            <w:tcW w:w="6099" w:type="dxa"/>
             <w:tcBorders>
               <w:left w:val="single" w:sz="4" w:space="0" w:color="7F7F7F"/>
               <w:bottom w:val="single" w:sz="4" w:space="0" w:color="7F7F7F"/>
@@ -5697,7 +5819,7 @@
         </w:tc>
         <w:tc>
           <w:tcPr>
-            <w:tcW w:w="2978" w:type="dxa"/>
+            <w:tcW w:w="2979" w:type="dxa"/>
             <w:tcBorders>
               <w:left w:val="single" w:sz="4" w:space="0" w:color="7F7F7F"/>
               <w:bottom w:val="single" w:sz="4" w:space="0" w:color="7F7F7F"/>
@@ -5795,7 +5917,7 @@
             </w:r>
             <w:r>
               <w:rPr>
-                <w:rStyle w:val="Ancladenotaalpie"/>
+                <w:rStyle w:val="FootnoteReference"/>
                 <w:b/>
                 <w:sz w:val="22"/>
                 <w:szCs w:val="22"/>
@@ -5962,7 +6084,11 @@
               </w:rPr>
             </w:pPr>
             <w:r>
-              <w:rPr/>
+              <w:rPr>
+                <w:sz w:val="22"/>
+                <w:szCs w:val="22"/>
+                <w:u w:val="single"/>
+              </w:rPr>
             </w:r>
           </w:p>
           <w:p>
@@ -6098,7 +6224,6 @@
                 <w:ilvl w:val="0"/>
                 <w:numId w:val="2"/>
               </w:numPr>
-              <w:pBdr/>
               <w:rPr>
                 <w:b/>
                 <w:color w:val="000000"/>
@@ -7014,8 +7139,8 @@
         <w:tblLook w:val="0600" w:noHBand="1" w:noVBand="1" w:firstColumn="0" w:lastRow="0" w:lastColumn="0" w:firstRow="0"/>
       </w:tblPr>
       <w:tblGrid>
-        <w:gridCol w:w="288"/>
-        <w:gridCol w:w="3261"/>
+        <w:gridCol w:w="287"/>
+        <w:gridCol w:w="3262"/>
         <w:gridCol w:w="283"/>
         <w:gridCol w:w="3118"/>
         <w:gridCol w:w="285"/>
@@ -7047,7 +7172,6 @@
                 <w:ilvl w:val="0"/>
                 <w:numId w:val="2"/>
               </w:numPr>
-              <w:pBdr/>
               <w:rPr>
                 <w:b/>
                 <w:color w:val="000000"/>
@@ -7175,7 +7299,7 @@
         </w:trPr>
         <w:tc>
           <w:tcPr>
-            <w:tcW w:w="288" w:type="dxa"/>
+            <w:tcW w:w="287" w:type="dxa"/>
             <w:tcBorders>
               <w:left w:val="single" w:sz="4" w:space="0" w:color="7F7F7F"/>
             </w:tcBorders>
@@ -7196,7 +7320,7 @@
         </w:tc>
         <w:tc>
           <w:tcPr>
-            <w:tcW w:w="3261" w:type="dxa"/>
+            <w:tcW w:w="3262" w:type="dxa"/>
             <w:tcBorders>
               <w:bottom w:val="single" w:sz="4" w:space="0" w:color="7F7F7F"/>
             </w:tcBorders>
@@ -7359,7 +7483,7 @@
         </w:trPr>
         <w:tc>
           <w:tcPr>
-            <w:tcW w:w="288" w:type="dxa"/>
+            <w:tcW w:w="287" w:type="dxa"/>
             <w:tcBorders>
               <w:left w:val="single" w:sz="4" w:space="0" w:color="7F7F7F"/>
               <w:bottom w:val="single" w:sz="4" w:space="0" w:color="000000"/>
@@ -7380,7 +7504,7 @@
         </w:tc>
         <w:tc>
           <w:tcPr>
-            <w:tcW w:w="3261" w:type="dxa"/>
+            <w:tcW w:w="3262" w:type="dxa"/>
             <w:tcBorders>
               <w:top w:val="single" w:sz="4" w:space="0" w:color="7F7F7F"/>
               <w:bottom w:val="single" w:sz="4" w:space="0" w:color="000000"/>
@@ -7589,7 +7713,12 @@
         </w:rPr>
       </w:pPr>
       <w:r>
-        <w:rPr/>
+        <w:rPr>
+          <w:rFonts w:eastAsia="Calibri" w:cs="Calibri" w:ascii="Calibri" w:hAnsi="Calibri"/>
+          <w:b/>
+          <w:sz w:val="12"/>
+          <w:szCs w:val="12"/>
+        </w:rPr>
       </w:r>
     </w:p>
     <w:sectPr>
@@ -7614,7 +7743,6 @@
   <w:p>
     <w:pPr>
       <w:pStyle w:val="Normal"/>
-      <w:pBdr/>
       <w:tabs>
         <w:tab w:val="clear" w:pos="720"/>
         <w:tab w:val="center" w:pos="4252" w:leader="none"/>
@@ -7740,7 +7868,6 @@
   <w:p>
     <w:pPr>
       <w:pStyle w:val="Normal"/>
-      <w:pBdr/>
       <w:tabs>
         <w:tab w:val="clear" w:pos="720"/>
         <w:tab w:val="center" w:pos="4252" w:leader="none"/>
@@ -7797,7 +7924,6 @@
       <w:pPr>
         <w:pStyle w:val="Normal"/>
         <w:widowControl w:val="false"/>
-        <w:pBdr/>
         <w:jc w:val="both"/>
         <w:rPr>
           <w:rFonts w:ascii="Calibri" w:hAnsi="Calibri" w:eastAsia="Calibri" w:cs="Calibri"/>
@@ -7836,7 +7962,6 @@
       <w:pPr>
         <w:pStyle w:val="Normal"/>
         <w:widowControl w:val="false"/>
-        <w:pBdr/>
         <w:rPr>
           <w:color w:val="000000"/>
           <w:sz w:val="18"/>
@@ -7871,7 +7996,6 @@
       <w:pPr>
         <w:pStyle w:val="Normal"/>
         <w:widowControl w:val="false"/>
-        <w:pBdr/>
         <w:rPr>
           <w:rFonts w:ascii="Calibri" w:hAnsi="Calibri" w:eastAsia="Calibri" w:cs="Calibri"/>
           <w:color w:val="000000"/>
@@ -8785,6 +8909,7 @@
     <w:qFormat/>
     <w:pPr>
       <w:widowControl/>
+      <w:suppressAutoHyphens w:val="true"/>
       <w:bidi w:val="0"/>
       <w:spacing w:before="0" w:after="0"/>
       <w:jc w:val="left"/>
@@ -8798,7 +8923,7 @@
       <w:lang w:val="es-ES" w:eastAsia="en-US" w:bidi="ar-SA"/>
     </w:rPr>
   </w:style>
-  <w:style w:type="paragraph" w:styleId="Ttulo1">
+  <w:style w:type="paragraph" w:styleId="Heading1">
     <w:name w:val="Heading 1"/>
     <w:basedOn w:val="Normal"/>
     <w:next w:val="Normal"/>
@@ -8812,7 +8937,7 @@
       <w:b/>
     </w:rPr>
   </w:style>
-  <w:style w:type="paragraph" w:styleId="Ttulo2">
+  <w:style w:type="paragraph" w:styleId="Heading2">
     <w:name w:val="Heading 2"/>
     <w:basedOn w:val="Normal"/>
     <w:next w:val="Normal"/>
@@ -8829,7 +8954,7 @@
       <w:b/>
     </w:rPr>
   </w:style>
-  <w:style w:type="paragraph" w:styleId="Ttulo3">
+  <w:style w:type="paragraph" w:styleId="Heading3">
     <w:name w:val="Heading 3"/>
     <w:basedOn w:val="Normal"/>
     <w:next w:val="Normal"/>
@@ -8849,7 +8974,7 @@
       <w:szCs w:val="28"/>
     </w:rPr>
   </w:style>
-  <w:style w:type="paragraph" w:styleId="Ttulo4">
+  <w:style w:type="paragraph" w:styleId="Heading4">
     <w:name w:val="Heading 4"/>
     <w:basedOn w:val="Normal"/>
     <w:next w:val="Normal"/>
@@ -8867,7 +8992,7 @@
       <w:sz w:val="16"/>
     </w:rPr>
   </w:style>
-  <w:style w:type="paragraph" w:styleId="Ttulo5">
+  <w:style w:type="paragraph" w:styleId="Heading5">
     <w:name w:val="Heading 5"/>
     <w:basedOn w:val="Normal"/>
     <w:next w:val="Normal"/>
@@ -8887,7 +9012,7 @@
       <w:szCs w:val="22"/>
     </w:rPr>
   </w:style>
-  <w:style w:type="paragraph" w:styleId="Ttulo6">
+  <w:style w:type="paragraph" w:styleId="Heading6">
     <w:name w:val="Heading 6"/>
     <w:basedOn w:val="Normal"/>
     <w:next w:val="Normal"/>
@@ -9005,7 +9130,7 @@
       <w:vertAlign w:val="superscript"/>
     </w:rPr>
   </w:style>
-  <w:style w:type="character" w:styleId="Ancladenotafinal">
+  <w:style w:type="character" w:styleId="EndnoteReference">
     <w:name w:val="Endnote Reference"/>
     <w:rPr>
       <w:vertAlign w:val="superscript"/>
@@ -9035,7 +9160,6 @@
   </w:style>
   <w:style w:type="character" w:styleId="Caracteresdenotaalpie">
     <w:name w:val="Caracteres de nota al pie"/>
-    <w:basedOn w:val="DefaultParagraphFont"/>
     <w:uiPriority w:val="99"/>
     <w:semiHidden/>
     <w:unhideWhenUsed/>
@@ -9045,7 +9169,7 @@
       <w:vertAlign w:val="superscript"/>
     </w:rPr>
   </w:style>
-  <w:style w:type="character" w:styleId="Ancladenotaalpie">
+  <w:style w:type="character" w:styleId="FootnoteReference">
     <w:name w:val="Footnote Reference"/>
     <w:rPr>
       <w:vertAlign w:val="superscript"/>
@@ -9061,7 +9185,7 @@
   <w:style w:type="paragraph" w:styleId="Ttulo">
     <w:name w:val="Título"/>
     <w:basedOn w:val="Normal"/>
-    <w:next w:val="Cuerpodetexto"/>
+    <w:next w:val="BodyText"/>
     <w:qFormat/>
     <w:pPr>
       <w:keepNext w:val="true"/>
@@ -9073,7 +9197,7 @@
       <w:szCs w:val="28"/>
     </w:rPr>
   </w:style>
-  <w:style w:type="paragraph" w:styleId="Cuerpodetexto">
+  <w:style w:type="paragraph" w:styleId="BodyText">
     <w:name w:val="Body Text"/>
     <w:basedOn w:val="Normal"/>
     <w:pPr>
@@ -9081,15 +9205,15 @@
     </w:pPr>
     <w:rPr/>
   </w:style>
-  <w:style w:type="paragraph" w:styleId="Lista">
+  <w:style w:type="paragraph" w:styleId="List">
     <w:name w:val="List"/>
-    <w:basedOn w:val="Cuerpodetexto"/>
+    <w:basedOn w:val="BodyText"/>
     <w:pPr/>
     <w:rPr>
       <w:rFonts w:cs="FreeSans"/>
     </w:rPr>
   </w:style>
-  <w:style w:type="paragraph" w:styleId="Leyenda">
+  <w:style w:type="paragraph" w:styleId="Caption">
     <w:name w:val="Caption"/>
     <w:basedOn w:val="Normal"/>
     <w:qFormat/>
@@ -9116,7 +9240,7 @@
       <w:rFonts w:cs="FreeSans"/>
     </w:rPr>
   </w:style>
-  <w:style w:type="paragraph" w:styleId="Ttulogeneral">
+  <w:style w:type="paragraph" w:styleId="Title">
     <w:name w:val="Title"/>
     <w:basedOn w:val="Normal"/>
     <w:next w:val="Normal"/>
@@ -9189,6 +9313,7 @@
     <w:rsid w:val="00835be4"/>
     <w:pPr>
       <w:widowControl/>
+      <w:suppressAutoHyphens w:val="true"/>
       <w:bidi w:val="0"/>
       <w:spacing w:before="0" w:after="0"/>
       <w:jc w:val="left"/>
@@ -9209,7 +9334,7 @@
     <w:pPr/>
     <w:rPr/>
   </w:style>
-  <w:style w:type="paragraph" w:styleId="Cabecera">
+  <w:style w:type="paragraph" w:styleId="Header">
     <w:name w:val="Header"/>
     <w:basedOn w:val="Normal"/>
     <w:link w:val="EncabezadoCar"/>
@@ -9227,7 +9352,7 @@
       <w:lang w:val="x-none" w:eastAsia="x-none"/>
     </w:rPr>
   </w:style>
-  <w:style w:type="paragraph" w:styleId="Piedepgina">
+  <w:style w:type="paragraph" w:styleId="Footer">
     <w:name w:val="Footer"/>
     <w:basedOn w:val="Normal"/>
     <w:link w:val="PiedepginaCar"/>
@@ -9245,7 +9370,7 @@
       <w:lang w:val="x-none" w:eastAsia="x-none"/>
     </w:rPr>
   </w:style>
-  <w:style w:type="paragraph" w:styleId="Notafinal">
+  <w:style w:type="paragraph" w:styleId="EndnoteText">
     <w:name w:val="Endnote Text"/>
     <w:basedOn w:val="Normal"/>
     <w:link w:val="TextonotaalfinalCar"/>
@@ -9265,6 +9390,7 @@
     <w:rsid w:val="00820c97"/>
     <w:pPr>
       <w:widowControl w:val="false"/>
+      <w:suppressAutoHyphens w:val="true"/>
       <w:bidi w:val="0"/>
       <w:spacing w:before="0" w:after="0"/>
       <w:jc w:val="left"/>
@@ -9285,7 +9411,7 @@
     <w:qFormat/>
     <w:rsid w:val="0036482f"/>
     <w:pPr>
-      <w:ind w:left="708" w:hanging="0"/>
+      <w:ind w:hanging="0" w:left="708"/>
     </w:pPr>
     <w:rPr>
       <w:rFonts w:ascii="Verdana" w:hAnsi="Verdana" w:cs="Verdana"/>
@@ -9293,7 +9419,7 @@
       <w:szCs w:val="22"/>
     </w:rPr>
   </w:style>
-  <w:style w:type="paragraph" w:styleId="Notaalpie">
+  <w:style w:type="paragraph" w:styleId="FootnoteText">
     <w:name w:val="Footnote Text"/>
     <w:basedOn w:val="Normal"/>
     <w:link w:val="TextonotapieCar"/>
@@ -9306,7 +9432,7 @@
       <w:sz w:val="20"/>
     </w:rPr>
   </w:style>
-  <w:style w:type="paragraph" w:styleId="Subttulo">
+  <w:style w:type="paragraph" w:styleId="Subtitle">
     <w:name w:val="Subtitle"/>
     <w:basedOn w:val="Normal"/>
     <w:next w:val="Normal"/>
@@ -9351,7 +9477,6 @@
     <w:basedOn w:val="Tablanormal"/>
     <w:uiPriority w:val="59"/>
     <w:rsid w:val="00265ffb"/>
-    <w:rPr/>
     <w:tblPr>
       <w:tblBorders>
         <w:top w:val="single" w:color="auto" w:sz="4" w:space="0"/>
@@ -9367,41 +9492,41 @@
 </file>
 
 <file path=word/theme/theme1.xml><?xml version="1.0" encoding="utf-8"?>
-<a:theme xmlns:a="http://schemas.openxmlformats.org/drawingml/2006/main" name="Tema de Office">
+<a:theme xmlns:a="http://schemas.openxmlformats.org/drawingml/2006/main" xmlns:r="http://schemas.openxmlformats.org/officeDocument/2006/relationships" name="Tema de Office">
   <a:themeElements>
     <a:clrScheme name="Office">
       <a:dk1>
-        <a:sysClr val="windowText" lastClr="000000"/>
+        <a:srgbClr val="000000"/>
       </a:dk1>
       <a:lt1>
-        <a:sysClr val="window" lastClr="FFFFFF"/>
+        <a:srgbClr val="ffffff"/>
       </a:lt1>
       <a:dk2>
-        <a:srgbClr val="1F497D"/>
+        <a:srgbClr val="1f497d"/>
       </a:dk2>
       <a:lt2>
-        <a:srgbClr val="EEECE1"/>
+        <a:srgbClr val="eeece1"/>
       </a:lt2>
       <a:accent1>
-        <a:srgbClr val="4F81BD"/>
+        <a:srgbClr val="4f81bd"/>
       </a:accent1>
       <a:accent2>
-        <a:srgbClr val="C0504D"/>
+        <a:srgbClr val="c0504d"/>
       </a:accent2>
       <a:accent3>
-        <a:srgbClr val="9BBB59"/>
+        <a:srgbClr val="9bbb59"/>
       </a:accent3>
       <a:accent4>
-        <a:srgbClr val="8064A2"/>
+        <a:srgbClr val="8064a2"/>
       </a:accent4>
       <a:accent5>
-        <a:srgbClr val="4BACC6"/>
+        <a:srgbClr val="4bacc6"/>
       </a:accent5>
       <a:accent6>
-        <a:srgbClr val="F79646"/>
+        <a:srgbClr val="f79646"/>
       </a:accent6>
       <a:hlink>
-        <a:srgbClr val="0000FF"/>
+        <a:srgbClr val="0000ff"/>
       </a:hlink>
       <a:folHlink>
         <a:srgbClr val="800080"/>
@@ -9409,245 +9534,135 @@
     </a:clrScheme>
     <a:fontScheme name="Office">
       <a:majorFont>
-        <a:latin typeface="Cambria"/>
+        <a:latin typeface="Cambria" pitchFamily="0" charset="1"/>
         <a:ea typeface=""/>
         <a:cs typeface=""/>
-        <a:font script="Jpan" typeface="ＭＳ ゴシック"/>
-        <a:font script="Hang" typeface="맑은 고딕"/>
-        <a:font script="Hans" typeface="宋体"/>
-        <a:font script="Hant" typeface="新細明體"/>
-        <a:font script="Arab" typeface="Times New Roman"/>
-        <a:font script="Hebr" typeface="Times New Roman"/>
-        <a:font script="Thai" typeface="Angsana New"/>
-        <a:font script="Ethi" typeface="Nyala"/>
-        <a:font script="Beng" typeface="Vrinda"/>
-        <a:font script="Gujr" typeface="Shruti"/>
-        <a:font script="Khmr" typeface="MoolBoran"/>
-        <a:font script="Knda" typeface="Tunga"/>
-        <a:font script="Guru" typeface="Raavi"/>
-        <a:font script="Cans" typeface="Euphemia"/>
-        <a:font script="Cher" typeface="Plantagenet Cherokee"/>
-        <a:font script="Yiii" typeface="Microsoft Yi Baiti"/>
-        <a:font script="Tibt" typeface="Microsoft Himalaya"/>
-        <a:font script="Thaa" typeface="MV Boli"/>
-        <a:font script="Deva" typeface="Mangal"/>
-        <a:font script="Telu" typeface="Gautami"/>
-        <a:font script="Taml" typeface="Latha"/>
-        <a:font script="Syrc" typeface="Estrangelo Edessa"/>
-        <a:font script="Orya" typeface="Kalinga"/>
-        <a:font script="Mlym" typeface="Kartika"/>
-        <a:font script="Laoo" typeface="DokChampa"/>
-        <a:font script="Sinh" typeface="Iskoola Pota"/>
-        <a:font script="Mong" typeface="Mongolian Baiti"/>
-        <a:font script="Viet" typeface="Times New Roman"/>
-        <a:font script="Uigh" typeface="Microsoft Uighur"/>
-        <a:font script="Geor" typeface="Sylfaen"/>
       </a:majorFont>
       <a:minorFont>
-        <a:latin typeface="Calibri"/>
+        <a:latin typeface="Calibri" pitchFamily="0" charset="1"/>
         <a:ea typeface=""/>
         <a:cs typeface=""/>
-        <a:font script="Jpan" typeface="ＭＳ 明朝"/>
-        <a:font script="Hang" typeface="맑은 고딕"/>
-        <a:font script="Hans" typeface="宋体"/>
-        <a:font script="Hant" typeface="新細明體"/>
-        <a:font script="Arab" typeface="Arial"/>
-        <a:font script="Hebr" typeface="Arial"/>
-        <a:font script="Thai" typeface="Cordia New"/>
-        <a:font script="Ethi" typeface="Nyala"/>
-        <a:font script="Beng" typeface="Vrinda"/>
-        <a:font script="Gujr" typeface="Shruti"/>
-        <a:font script="Khmr" typeface="DaunPenh"/>
-        <a:font script="Knda" typeface="Tunga"/>
-        <a:font script="Guru" typeface="Raavi"/>
-        <a:font script="Cans" typeface="Euphemia"/>
-        <a:font script="Cher" typeface="Plantagenet Cherokee"/>
-        <a:font script="Yiii" typeface="Microsoft Yi Baiti"/>
-        <a:font script="Tibt" typeface="Microsoft Himalaya"/>
-        <a:font script="Thaa" typeface="MV Boli"/>
-        <a:font script="Deva" typeface="Mangal"/>
-        <a:font script="Telu" typeface="Gautami"/>
-        <a:font script="Taml" typeface="Latha"/>
-        <a:font script="Syrc" typeface="Estrangelo Edessa"/>
-        <a:font script="Orya" typeface="Kalinga"/>
-        <a:font script="Mlym" typeface="Kartika"/>
-        <a:font script="Laoo" typeface="DokChampa"/>
-        <a:font script="Sinh" typeface="Iskoola Pota"/>
-        <a:font script="Mong" typeface="Mongolian Baiti"/>
-        <a:font script="Viet" typeface="Arial"/>
-        <a:font script="Uigh" typeface="Microsoft Uighur"/>
-        <a:font script="Geor" typeface="Sylfaen"/>
       </a:minorFont>
     </a:fontScheme>
-    <a:fmtScheme name="Office">
+    <a:fmtScheme>
       <a:fillStyleLst>
         <a:solidFill>
           <a:schemeClr val="phClr"/>
         </a:solidFill>
-        <a:gradFill rotWithShape="1">
+        <a:gradFill>
           <a:gsLst>
             <a:gs pos="0">
               <a:schemeClr val="phClr">
                 <a:tint val="50000"/>
-                <a:satMod val="300000"/>
               </a:schemeClr>
             </a:gs>
             <a:gs pos="35000">
               <a:schemeClr val="phClr">
                 <a:tint val="37000"/>
-                <a:satMod val="300000"/>
               </a:schemeClr>
             </a:gs>
             <a:gs pos="100000">
               <a:schemeClr val="phClr">
                 <a:tint val="15000"/>
-                <a:satMod val="350000"/>
               </a:schemeClr>
             </a:gs>
           </a:gsLst>
           <a:lin ang="16200000" scaled="1"/>
+          <a:tileRect l="0" t="0" r="0" b="0"/>
         </a:gradFill>
-        <a:gradFill rotWithShape="1">
+        <a:gradFill>
           <a:gsLst>
             <a:gs pos="0">
               <a:schemeClr val="phClr">
                 <a:shade val="51000"/>
-                <a:satMod val="130000"/>
               </a:schemeClr>
             </a:gs>
             <a:gs pos="80000">
               <a:schemeClr val="phClr">
                 <a:shade val="93000"/>
-                <a:satMod val="130000"/>
               </a:schemeClr>
             </a:gs>
             <a:gs pos="100000">
               <a:schemeClr val="phClr">
                 <a:shade val="94000"/>
-                <a:satMod val="135000"/>
               </a:schemeClr>
             </a:gs>
           </a:gsLst>
           <a:lin ang="16200000" scaled="0"/>
+          <a:tileRect l="0" t="0" r="0" b="0"/>
         </a:gradFill>
       </a:fillStyleLst>
       <a:lnStyleLst>
         <a:ln w="9525" cap="flat" cmpd="sng" algn="ctr">
-          <a:solidFill>
-            <a:schemeClr val="phClr">
-              <a:shade val="95000"/>
-              <a:satMod val="105000"/>
-            </a:schemeClr>
-          </a:solidFill>
           <a:prstDash val="solid"/>
         </a:ln>
         <a:ln w="25400" cap="flat" cmpd="sng" algn="ctr">
-          <a:solidFill>
-            <a:schemeClr val="phClr"/>
-          </a:solidFill>
           <a:prstDash val="solid"/>
         </a:ln>
         <a:ln w="38100" cap="flat" cmpd="sng" algn="ctr">
-          <a:solidFill>
-            <a:schemeClr val="phClr"/>
-          </a:solidFill>
           <a:prstDash val="solid"/>
         </a:ln>
       </a:lnStyleLst>
       <a:effectStyleLst>
         <a:effectStyle>
-          <a:effectLst>
-            <a:outerShdw blurRad="40000" dist="20000" dir="5400000" rotWithShape="0">
-              <a:srgbClr val="000000">
-                <a:alpha val="38000"/>
-              </a:srgbClr>
-            </a:outerShdw>
-          </a:effectLst>
+          <a:effectLst/>
         </a:effectStyle>
         <a:effectStyle>
-          <a:effectLst>
-            <a:outerShdw blurRad="40000" dist="23000" dir="5400000" rotWithShape="0">
-              <a:srgbClr val="000000">
-                <a:alpha val="35000"/>
-              </a:srgbClr>
-            </a:outerShdw>
-          </a:effectLst>
+          <a:effectLst/>
         </a:effectStyle>
         <a:effectStyle>
-          <a:effectLst>
-            <a:outerShdw blurRad="40000" dist="23000" dir="5400000" rotWithShape="0">
-              <a:srgbClr val="000000">
-                <a:alpha val="35000"/>
-              </a:srgbClr>
-            </a:outerShdw>
-          </a:effectLst>
-          <a:scene3d>
-            <a:camera prst="orthographicFront">
-              <a:rot lat="0" lon="0" rev="0"/>
-            </a:camera>
-            <a:lightRig rig="threePt" dir="t">
-              <a:rot lat="0" lon="0" rev="1200000"/>
-            </a:lightRig>
-          </a:scene3d>
-          <a:sp3d>
-            <a:bevelT w="63500" h="25400"/>
-          </a:sp3d>
+          <a:effectLst/>
         </a:effectStyle>
       </a:effectStyleLst>
       <a:bgFillStyleLst>
         <a:solidFill>
           <a:schemeClr val="phClr"/>
         </a:solidFill>
-        <a:gradFill rotWithShape="1">
+        <a:gradFill>
           <a:gsLst>
             <a:gs pos="0">
               <a:schemeClr val="phClr">
                 <a:tint val="40000"/>
-                <a:satMod val="350000"/>
               </a:schemeClr>
             </a:gs>
             <a:gs pos="40000">
               <a:schemeClr val="phClr">
                 <a:tint val="45000"/>
                 <a:shade val="99000"/>
-                <a:satMod val="350000"/>
               </a:schemeClr>
             </a:gs>
             <a:gs pos="100000">
               <a:schemeClr val="phClr">
                 <a:shade val="20000"/>
-                <a:satMod val="255000"/>
               </a:schemeClr>
             </a:gs>
           </a:gsLst>
           <a:path path="circle">
             <a:fillToRect l="50000" t="-80000" r="50000" b="180000"/>
           </a:path>
+          <a:tileRect l="0" t="0" r="0" b="0"/>
         </a:gradFill>
-        <a:gradFill rotWithShape="1">
+        <a:gradFill>
           <a:gsLst>
             <a:gs pos="0">
               <a:schemeClr val="phClr">
                 <a:tint val="80000"/>
-                <a:satMod val="300000"/>
               </a:schemeClr>
             </a:gs>
             <a:gs pos="100000">
               <a:schemeClr val="phClr">
                 <a:shade val="30000"/>
-                <a:satMod val="200000"/>
               </a:schemeClr>
             </a:gs>
           </a:gsLst>
           <a:path path="circle">
             <a:fillToRect l="50000" t="50000" r="50000" b="50000"/>
           </a:path>
+          <a:tileRect l="0" t="0" r="0" b="0"/>
         </a:gradFill>
       </a:bgFillStyleLst>
     </a:fmtScheme>
   </a:themeElements>
-  <a:objectDefaults/>
-  <a:extraClrSchemeLst/>
 </a:theme>
 </file>
 

</xml_diff>

<commit_message>
fundamentación en referente en gogle schoolar de la función lineal
</commit_message>
<xml_diff>
--- a/1_programa_calculo_diferencial_ingenieria_agropecuaria.docx
+++ b/1_programa_calculo_diferencial_ingenieria_agropecuaria.docx
@@ -262,8 +262,8 @@
       </w:tblPr>
       <w:tblGrid>
         <w:gridCol w:w="1422"/>
-        <w:gridCol w:w="141"/>
-        <w:gridCol w:w="993"/>
+        <w:gridCol w:w="140"/>
+        <w:gridCol w:w="994"/>
         <w:gridCol w:w="2411"/>
         <w:gridCol w:w="282"/>
         <w:gridCol w:w="113"/>
@@ -272,8 +272,8 @@
         <w:gridCol w:w="1133"/>
         <w:gridCol w:w="567"/>
         <w:gridCol w:w="823"/>
-        <w:gridCol w:w="738"/>
-        <w:gridCol w:w="1416"/>
+        <w:gridCol w:w="739"/>
+        <w:gridCol w:w="1415"/>
       </w:tblGrid>
       <w:tr>
         <w:trPr>
@@ -314,7 +314,7 @@
                 <w:sz w:val="22"/>
                 <w:szCs w:val="22"/>
               </w:rPr>
-              <w:t xml:space="preserve">INFORMACIÓN GENERAL </w:t>
+              <w:t>INFORMACIÓN GENERAL</w:t>
             </w:r>
           </w:p>
         </w:tc>
@@ -536,7 +536,7 @@
                 <w:sz w:val="22"/>
                 <w:szCs w:val="22"/>
               </w:rPr>
-              <w:t xml:space="preserve">Código curso: </w:t>
+              <w:t>Código curso:</w:t>
             </w:r>
           </w:p>
         </w:tc>
@@ -564,7 +564,7 @@
                 <w:sz w:val="22"/>
                 <w:szCs w:val="22"/>
               </w:rPr>
-              <w:t>Código curso en MARES</w:t>
+              <w:t>5009319</w:t>
             </w:r>
           </w:p>
         </w:tc>
@@ -655,7 +655,10 @@
             <w:pPr>
               <w:pStyle w:val="Normal"/>
               <w:widowControl w:val="false"/>
-              <w:rPr/>
+              <w:rPr>
+                <w:sz w:val="22"/>
+                <w:szCs w:val="22"/>
+              </w:rPr>
             </w:pPr>
             <w:r>
               <w:rPr>
@@ -678,13 +681,6 @@
                 <w:color w:val="808080"/>
               </w:rPr>
               <w:t>.</w:t>
-            </w:r>
-            <w:r>
-              <w:rPr>
-                <w:sz w:val="22"/>
-                <w:szCs w:val="22"/>
-              </w:rPr>
-              <w:t xml:space="preserve"> </w:t>
             </w:r>
           </w:p>
         </w:tc>
@@ -747,7 +743,7 @@
         </w:trPr>
         <w:tc>
           <w:tcPr>
-            <w:tcW w:w="1563" w:type="dxa"/>
+            <w:tcW w:w="1562" w:type="dxa"/>
             <w:gridSpan w:val="2"/>
             <w:tcBorders>
               <w:top w:val="single" w:sz="4" w:space="0" w:color="7F7F7F"/>
@@ -779,7 +775,7 @@
         </w:tc>
         <w:tc>
           <w:tcPr>
-            <w:tcW w:w="3686" w:type="dxa"/>
+            <w:tcW w:w="3687" w:type="dxa"/>
             <w:gridSpan w:val="3"/>
             <w:tcBorders>
               <w:top w:val="single" w:sz="4" w:space="0" w:color="7F7F7F"/>
@@ -1167,11 +1163,7 @@
             </w:pPr>
             <w:r>
               <w:rPr/>
-              <w:t>Á</w:t>
-            </w:r>
-            <w:r>
-              <w:rPr/>
-              <w:t>lgebra y trigonometría</w:t>
+              <w:t>Álgebra y trigonometría</w:t>
             </w:r>
           </w:p>
         </w:tc>
@@ -1314,7 +1306,7 @@
         </w:tc>
         <w:tc>
           <w:tcPr>
-            <w:tcW w:w="3593" w:type="dxa"/>
+            <w:tcW w:w="3594" w:type="dxa"/>
             <w:gridSpan w:val="5"/>
             <w:tcBorders>
               <w:top w:val="single" w:sz="4" w:space="0" w:color="7F7F7F"/>
@@ -1346,7 +1338,7 @@
         </w:tc>
         <w:tc>
           <w:tcPr>
-            <w:tcW w:w="1416" w:type="dxa"/>
+            <w:tcW w:w="1415" w:type="dxa"/>
             <w:tcBorders>
               <w:top w:val="single" w:sz="4" w:space="0" w:color="7F7F7F"/>
               <w:bottom w:val="single" w:sz="4" w:space="0" w:color="7F7F7F"/>
@@ -1487,7 +1479,7 @@
                 <w:sz w:val="22"/>
                 <w:szCs w:val="22"/>
               </w:rPr>
-              <w:t xml:space="preserve">Correo electrónico: </w:t>
+              <w:t>Correo electrónico:</w:t>
             </w:r>
           </w:p>
         </w:tc>
@@ -1961,7 +1953,7 @@
                 <w:sz w:val="22"/>
                 <w:szCs w:val="22"/>
               </w:rPr>
-              <w:t xml:space="preserve">Objetivo general:   </w:t>
+              <w:t>Objetivo general:</w:t>
             </w:r>
           </w:p>
           <w:p>
@@ -3789,7 +3781,7 @@
                 <w:sz w:val="22"/>
                 <w:szCs w:val="22"/>
               </w:rPr>
-              <w:t xml:space="preserve">METODOLOGÍA </w:t>
+              <w:t>METODOLOGÍA</w:t>
             </w:r>
           </w:p>
         </w:tc>
@@ -4295,8 +4287,8 @@
         <w:tblLook w:val="0600" w:noHBand="1" w:noVBand="1" w:firstColumn="0" w:lastRow="0" w:lastColumn="0" w:firstRow="0"/>
       </w:tblPr>
       <w:tblGrid>
-        <w:gridCol w:w="6099"/>
-        <w:gridCol w:w="1417"/>
+        <w:gridCol w:w="6098"/>
+        <w:gridCol w:w="1418"/>
         <w:gridCol w:w="2979"/>
       </w:tblGrid>
       <w:tr>
@@ -5064,7 +5056,7 @@
         </w:trPr>
         <w:tc>
           <w:tcPr>
-            <w:tcW w:w="6099" w:type="dxa"/>
+            <w:tcW w:w="6098" w:type="dxa"/>
             <w:tcBorders>
               <w:top w:val="single" w:sz="4" w:space="0" w:color="7F7F7F"/>
               <w:left w:val="single" w:sz="4" w:space="0" w:color="7F7F7F"/>
@@ -5097,7 +5089,7 @@
         </w:tc>
         <w:tc>
           <w:tcPr>
-            <w:tcW w:w="1417" w:type="dxa"/>
+            <w:tcW w:w="1418" w:type="dxa"/>
             <w:tcBorders>
               <w:top w:val="single" w:sz="4" w:space="0" w:color="7F7F7F"/>
               <w:left w:val="single" w:sz="4" w:space="0" w:color="7F7F7F"/>
@@ -5157,7 +5149,7 @@
                 <w:sz w:val="22"/>
                 <w:szCs w:val="22"/>
               </w:rPr>
-              <w:t xml:space="preserve">Fecha </w:t>
+              <w:t>Fecha</w:t>
             </w:r>
           </w:p>
         </w:tc>
@@ -5168,7 +5160,7 @@
         </w:trPr>
         <w:tc>
           <w:tcPr>
-            <w:tcW w:w="6099" w:type="dxa"/>
+            <w:tcW w:w="6098" w:type="dxa"/>
             <w:tcBorders>
               <w:top w:val="single" w:sz="4" w:space="0" w:color="7F7F7F"/>
               <w:left w:val="single" w:sz="4" w:space="0" w:color="7F7F7F"/>
@@ -5196,7 +5188,7 @@
         </w:tc>
         <w:tc>
           <w:tcPr>
-            <w:tcW w:w="1417" w:type="dxa"/>
+            <w:tcW w:w="1418" w:type="dxa"/>
             <w:tcBorders>
               <w:top w:val="single" w:sz="4" w:space="0" w:color="7F7F7F"/>
               <w:left w:val="single" w:sz="4" w:space="0" w:color="7F7F7F"/>
@@ -5258,7 +5250,7 @@
         </w:trPr>
         <w:tc>
           <w:tcPr>
-            <w:tcW w:w="6099" w:type="dxa"/>
+            <w:tcW w:w="6098" w:type="dxa"/>
             <w:tcBorders>
               <w:top w:val="single" w:sz="4" w:space="0" w:color="7F7F7F"/>
               <w:left w:val="single" w:sz="4" w:space="0" w:color="7F7F7F"/>
@@ -5286,7 +5278,7 @@
         </w:tc>
         <w:tc>
           <w:tcPr>
-            <w:tcW w:w="1417" w:type="dxa"/>
+            <w:tcW w:w="1418" w:type="dxa"/>
             <w:tcBorders>
               <w:top w:val="single" w:sz="4" w:space="0" w:color="7F7F7F"/>
               <w:left w:val="single" w:sz="4" w:space="0" w:color="7F7F7F"/>
@@ -5348,7 +5340,7 @@
         </w:trPr>
         <w:tc>
           <w:tcPr>
-            <w:tcW w:w="6099" w:type="dxa"/>
+            <w:tcW w:w="6098" w:type="dxa"/>
             <w:tcBorders>
               <w:top w:val="single" w:sz="4" w:space="0" w:color="7F7F7F"/>
               <w:left w:val="single" w:sz="4" w:space="0" w:color="7F7F7F"/>
@@ -5376,7 +5368,7 @@
         </w:tc>
         <w:tc>
           <w:tcPr>
-            <w:tcW w:w="1417" w:type="dxa"/>
+            <w:tcW w:w="1418" w:type="dxa"/>
             <w:tcBorders>
               <w:top w:val="single" w:sz="4" w:space="0" w:color="7F7F7F"/>
               <w:left w:val="single" w:sz="4" w:space="0" w:color="7F7F7F"/>
@@ -5438,7 +5430,7 @@
         </w:trPr>
         <w:tc>
           <w:tcPr>
-            <w:tcW w:w="6099" w:type="dxa"/>
+            <w:tcW w:w="6098" w:type="dxa"/>
             <w:tcBorders>
               <w:top w:val="single" w:sz="4" w:space="0" w:color="7F7F7F"/>
               <w:left w:val="single" w:sz="4" w:space="0" w:color="7F7F7F"/>
@@ -5466,7 +5458,7 @@
         </w:tc>
         <w:tc>
           <w:tcPr>
-            <w:tcW w:w="1417" w:type="dxa"/>
+            <w:tcW w:w="1418" w:type="dxa"/>
             <w:tcBorders>
               <w:top w:val="single" w:sz="4" w:space="0" w:color="7F7F7F"/>
               <w:left w:val="single" w:sz="4" w:space="0" w:color="7F7F7F"/>
@@ -5528,7 +5520,7 @@
         </w:trPr>
         <w:tc>
           <w:tcPr>
-            <w:tcW w:w="6099" w:type="dxa"/>
+            <w:tcW w:w="6098" w:type="dxa"/>
             <w:tcBorders>
               <w:left w:val="single" w:sz="4" w:space="0" w:color="7F7F7F"/>
               <w:bottom w:val="single" w:sz="4" w:space="0" w:color="7F7F7F"/>
@@ -5551,7 +5543,7 @@
         </w:tc>
         <w:tc>
           <w:tcPr>
-            <w:tcW w:w="1417" w:type="dxa"/>
+            <w:tcW w:w="1418" w:type="dxa"/>
             <w:tcBorders>
               <w:left w:val="single" w:sz="4" w:space="0" w:color="7F7F7F"/>
               <w:bottom w:val="single" w:sz="4" w:space="0" w:color="7F7F7F"/>
@@ -5610,7 +5602,7 @@
         </w:trPr>
         <w:tc>
           <w:tcPr>
-            <w:tcW w:w="6099" w:type="dxa"/>
+            <w:tcW w:w="6098" w:type="dxa"/>
             <w:tcBorders>
               <w:left w:val="single" w:sz="4" w:space="0" w:color="7F7F7F"/>
               <w:bottom w:val="single" w:sz="4" w:space="0" w:color="7F7F7F"/>
@@ -5627,13 +5619,13 @@
             </w:pPr>
             <w:r>
               <w:rPr/>
-              <w:t xml:space="preserve">Seguimiento </w:t>
-            </w:r>
-          </w:p>
-        </w:tc>
-        <w:tc>
-          <w:tcPr>
-            <w:tcW w:w="1417" w:type="dxa"/>
+              <w:t>Seguimiento</w:t>
+            </w:r>
+          </w:p>
+        </w:tc>
+        <w:tc>
+          <w:tcPr>
+            <w:tcW w:w="1418" w:type="dxa"/>
             <w:tcBorders>
               <w:left w:val="single" w:sz="4" w:space="0" w:color="7F7F7F"/>
               <w:bottom w:val="single" w:sz="4" w:space="0" w:color="7F7F7F"/>
@@ -5691,7 +5683,7 @@
         </w:trPr>
         <w:tc>
           <w:tcPr>
-            <w:tcW w:w="6099" w:type="dxa"/>
+            <w:tcW w:w="6098" w:type="dxa"/>
             <w:tcBorders>
               <w:left w:val="single" w:sz="4" w:space="0" w:color="7F7F7F"/>
               <w:bottom w:val="single" w:sz="4" w:space="0" w:color="7F7F7F"/>
@@ -5708,13 +5700,13 @@
             </w:pPr>
             <w:r>
               <w:rPr/>
-              <w:t xml:space="preserve">Video </w:t>
-            </w:r>
-          </w:p>
-        </w:tc>
-        <w:tc>
-          <w:tcPr>
-            <w:tcW w:w="1417" w:type="dxa"/>
+              <w:t>Video</w:t>
+            </w:r>
+          </w:p>
+        </w:tc>
+        <w:tc>
+          <w:tcPr>
+            <w:tcW w:w="1418" w:type="dxa"/>
             <w:tcBorders>
               <w:left w:val="single" w:sz="4" w:space="0" w:color="7F7F7F"/>
               <w:bottom w:val="single" w:sz="4" w:space="0" w:color="7F7F7F"/>
@@ -5772,7 +5764,7 @@
         </w:trPr>
         <w:tc>
           <w:tcPr>
-            <w:tcW w:w="6099" w:type="dxa"/>
+            <w:tcW w:w="6098" w:type="dxa"/>
             <w:tcBorders>
               <w:left w:val="single" w:sz="4" w:space="0" w:color="7F7F7F"/>
               <w:bottom w:val="single" w:sz="4" w:space="0" w:color="7F7F7F"/>
@@ -5789,13 +5781,13 @@
             </w:pPr>
             <w:r>
               <w:rPr/>
-              <w:t xml:space="preserve">Autoevaluación </w:t>
-            </w:r>
-          </w:p>
-        </w:tc>
-        <w:tc>
-          <w:tcPr>
-            <w:tcW w:w="1417" w:type="dxa"/>
+              <w:t>Autoevaluación</w:t>
+            </w:r>
+          </w:p>
+        </w:tc>
+        <w:tc>
+          <w:tcPr>
+            <w:tcW w:w="1418" w:type="dxa"/>
             <w:tcBorders>
               <w:left w:val="single" w:sz="4" w:space="0" w:color="7F7F7F"/>
               <w:bottom w:val="single" w:sz="4" w:space="0" w:color="7F7F7F"/>
@@ -6069,7 +6061,7 @@
                 <w:sz w:val="22"/>
                 <w:szCs w:val="22"/>
               </w:rPr>
-              <w:t xml:space="preserve">Cálculo Diferencial e integral Purcell. </w:t>
+              <w:t>Cálculo Diferencial e integral Purcell.</w:t>
             </w:r>
           </w:p>
           <w:p>
@@ -7139,8 +7131,8 @@
         <w:tblLook w:val="0600" w:noHBand="1" w:noVBand="1" w:firstColumn="0" w:lastRow="0" w:lastColumn="0" w:firstRow="0"/>
       </w:tblPr>
       <w:tblGrid>
-        <w:gridCol w:w="287"/>
-        <w:gridCol w:w="3262"/>
+        <w:gridCol w:w="286"/>
+        <w:gridCol w:w="3263"/>
         <w:gridCol w:w="283"/>
         <w:gridCol w:w="3118"/>
         <w:gridCol w:w="285"/>
@@ -7299,7 +7291,7 @@
         </w:trPr>
         <w:tc>
           <w:tcPr>
-            <w:tcW w:w="287" w:type="dxa"/>
+            <w:tcW w:w="286" w:type="dxa"/>
             <w:tcBorders>
               <w:left w:val="single" w:sz="4" w:space="0" w:color="7F7F7F"/>
             </w:tcBorders>
@@ -7320,7 +7312,7 @@
         </w:tc>
         <w:tc>
           <w:tcPr>
-            <w:tcW w:w="3262" w:type="dxa"/>
+            <w:tcW w:w="3263" w:type="dxa"/>
             <w:tcBorders>
               <w:bottom w:val="single" w:sz="4" w:space="0" w:color="7F7F7F"/>
             </w:tcBorders>
@@ -7483,7 +7475,7 @@
         </w:trPr>
         <w:tc>
           <w:tcPr>
-            <w:tcW w:w="287" w:type="dxa"/>
+            <w:tcW w:w="286" w:type="dxa"/>
             <w:tcBorders>
               <w:left w:val="single" w:sz="4" w:space="0" w:color="7F7F7F"/>
               <w:bottom w:val="single" w:sz="4" w:space="0" w:color="000000"/>
@@ -7504,7 +7496,7 @@
         </w:tc>
         <w:tc>
           <w:tcPr>
-            <w:tcW w:w="3262" w:type="dxa"/>
+            <w:tcW w:w="3263" w:type="dxa"/>
             <w:tcBorders>
               <w:top w:val="single" w:sz="4" w:space="0" w:color="7F7F7F"/>
               <w:bottom w:val="single" w:sz="4" w:space="0" w:color="000000"/>

</xml_diff>